<commit_message>
Correccion 02 - Espinoza OK
</commit_message>
<xml_diff>
--- a/Desafios/Correcciones 02.docx
+++ b/Desafios/Correcciones 02.docx
@@ -34,7 +34,6 @@
           <w:rFonts w:ascii="Segoe UI Emoji" w:hAnsi="Segoe UI Emoji" w:cs="Segoe UI Emoji"/>
         </w:rPr>
       </w:pPr>
-      <w:proofErr w:type="gramStart"/>
       <w:r>
         <w:rPr>
           <w:rFonts w:ascii="Segoe UI Emoji" w:hAnsi="Segoe UI Emoji" w:cs="Segoe UI Emoji"/>
@@ -42,11 +41,7 @@
         <w:t>🎉</w:t>
       </w:r>
       <w:r>
-        <w:t>¡</w:t>
-      </w:r>
-      <w:proofErr w:type="gramEnd"/>
-      <w:r>
-        <w:t>Felicitaciones por la entrega del Desafío 0</w:t>
+        <w:t>¡Felicitaciones por la entrega del Desafío 0</w:t>
       </w:r>
       <w:r>
         <w:t>2</w:t>
@@ -111,15 +106,7 @@
     <w:p>
       <w:r>
         <w:tab/>
-        <w:t xml:space="preserve">La etiqueta &lt;strong&gt; además de resaltar en negrita un texto le da un valor semántico para que le navegador lo tome en cuenta como info importante en sus búsquedas, en ese sentido es recomendable usarla con recaudo, si lo que necesitas es simplemente resaltar en negrita visualmente </w:t>
-      </w:r>
-      <w:proofErr w:type="gramStart"/>
-      <w:r>
-        <w:t>podes</w:t>
-      </w:r>
-      <w:proofErr w:type="gramEnd"/>
-      <w:r>
-        <w:t xml:space="preserve"> usar la etiqueta &lt;b&gt;.</w:t>
+        <w:t>La etiqueta &lt;strong&gt; además de resaltar en negrita un texto le da un valor semántico para que le navegador lo tome en cuenta como info importante en sus búsquedas, en ese sentido es recomendable usarla con recaudo, si lo que necesitas es simplemente resaltar en negrita visualmente podes usar la etiqueta &lt;b&gt;.</w:t>
       </w:r>
     </w:p>
     <w:p/>
@@ -195,7 +182,6 @@
           <w:rFonts w:ascii="Segoe UI Emoji" w:hAnsi="Segoe UI Emoji" w:cs="Segoe UI Emoji"/>
         </w:rPr>
       </w:pPr>
-      <w:proofErr w:type="gramStart"/>
       <w:r>
         <w:rPr>
           <w:rFonts w:ascii="Segoe UI Emoji" w:hAnsi="Segoe UI Emoji" w:cs="Segoe UI Emoji"/>
@@ -203,11 +189,7 @@
         <w:t>🎉</w:t>
       </w:r>
       <w:r>
-        <w:t>¡</w:t>
-      </w:r>
-      <w:proofErr w:type="gramEnd"/>
-      <w:r>
-        <w:t xml:space="preserve">Felicitaciones por la entrega del Desafío 02! </w:t>
+        <w:t xml:space="preserve">¡Felicitaciones por la entrega del Desafío 02! </w:t>
       </w:r>
       <w:r>
         <w:rPr>
@@ -220,10 +202,7 @@
     <w:p>
       <w:r>
         <w:lastRenderedPageBreak/>
-        <w:t>Agustin</w:t>
-      </w:r>
-      <w:r>
-        <w:t>, quería felicitarte por el trabajo que realizaste. El resultado renderizado es el solicitado, cumpliste con todos los puntos solicitados.</w:t>
+        <w:t>Agustin, quería felicitarte por el trabajo que realizaste. El resultado renderizado es el solicitado, cumpliste con todos los puntos solicitados.</w:t>
       </w:r>
     </w:p>
     <w:p/>
@@ -248,13 +227,7 @@
     <w:p/>
     <w:p>
       <w:r>
-        <w:t>Tu nota en el Desafío 0</w:t>
-      </w:r>
-      <w:r>
-        <w:t>2</w:t>
-      </w:r>
-      <w:r>
-        <w:t xml:space="preserve"> es: </w:t>
+        <w:t xml:space="preserve">Tu nota en el Desafío 02 es: </w:t>
       </w:r>
       <w:r>
         <w:rPr>
@@ -311,7 +284,6 @@
           <w:rFonts w:ascii="Segoe UI Emoji" w:hAnsi="Segoe UI Emoji" w:cs="Segoe UI Emoji"/>
         </w:rPr>
       </w:pPr>
-      <w:proofErr w:type="gramStart"/>
       <w:r>
         <w:rPr>
           <w:rFonts w:ascii="Segoe UI Emoji" w:hAnsi="Segoe UI Emoji" w:cs="Segoe UI Emoji"/>
@@ -319,11 +291,7 @@
         <w:t>🎉</w:t>
       </w:r>
       <w:r>
-        <w:t>¡</w:t>
-      </w:r>
-      <w:proofErr w:type="gramEnd"/>
-      <w:r>
-        <w:t xml:space="preserve">Felicitaciones por la entrega del Desafío 01! </w:t>
+        <w:t xml:space="preserve">¡Felicitaciones por la entrega del Desafío 01! </w:t>
       </w:r>
       <w:r>
         <w:rPr>
@@ -442,7 +410,6 @@
           <w:rFonts w:ascii="Segoe UI Emoji" w:hAnsi="Segoe UI Emoji" w:cs="Segoe UI Emoji"/>
         </w:rPr>
       </w:pPr>
-      <w:proofErr w:type="gramStart"/>
       <w:r>
         <w:rPr>
           <w:rFonts w:ascii="Segoe UI Emoji" w:hAnsi="Segoe UI Emoji" w:cs="Segoe UI Emoji"/>
@@ -450,11 +417,7 @@
         <w:t>🎉</w:t>
       </w:r>
       <w:r>
-        <w:t>¡</w:t>
-      </w:r>
-      <w:proofErr w:type="gramEnd"/>
-      <w:r>
-        <w:t xml:space="preserve">Felicitaciones por la entrega del Desafío 01! </w:t>
+        <w:t xml:space="preserve">¡Felicitaciones por la entrega del Desafío 01! </w:t>
       </w:r>
       <w:r>
         <w:rPr>
@@ -568,7 +531,6 @@
           <w:rFonts w:ascii="Segoe UI Emoji" w:hAnsi="Segoe UI Emoji" w:cs="Segoe UI Emoji"/>
         </w:rPr>
       </w:pPr>
-      <w:proofErr w:type="gramStart"/>
       <w:r>
         <w:rPr>
           <w:rFonts w:ascii="Segoe UI Emoji" w:hAnsi="Segoe UI Emoji" w:cs="Segoe UI Emoji"/>
@@ -576,11 +538,7 @@
         <w:t>🎉</w:t>
       </w:r>
       <w:r>
-        <w:t>¡</w:t>
-      </w:r>
-      <w:proofErr w:type="gramEnd"/>
-      <w:r>
-        <w:t xml:space="preserve">Felicitaciones por la entrega del Desafío 01! </w:t>
+        <w:t xml:space="preserve">¡Felicitaciones por la entrega del Desafío 01! </w:t>
       </w:r>
       <w:r>
         <w:rPr>
@@ -707,7 +665,6 @@
           <w:rFonts w:ascii="Segoe UI Emoji" w:hAnsi="Segoe UI Emoji" w:cs="Segoe UI Emoji"/>
         </w:rPr>
       </w:pPr>
-      <w:proofErr w:type="gramStart"/>
       <w:r>
         <w:rPr>
           <w:rFonts w:ascii="Segoe UI Emoji" w:hAnsi="Segoe UI Emoji" w:cs="Segoe UI Emoji"/>
@@ -716,11 +673,7 @@
         <w:t>🎉</w:t>
       </w:r>
       <w:r>
-        <w:t>¡</w:t>
-      </w:r>
-      <w:proofErr w:type="gramEnd"/>
-      <w:r>
-        <w:t xml:space="preserve">Felicitaciones por la entrega del Desafío 02! </w:t>
+        <w:t xml:space="preserve">¡Felicitaciones por la entrega del Desafío 02! </w:t>
       </w:r>
       <w:r>
         <w:rPr>
@@ -732,10 +685,7 @@
     <w:p/>
     <w:p>
       <w:r>
-        <w:t>Gerardo</w:t>
-      </w:r>
-      <w:r>
-        <w:t>, quería felicitarte por el trabajo que realizaste. El resultado renderizado es el solicitado, cumpliste con todos los puntos solicitados.</w:t>
+        <w:t>Gerardo, quería felicitarte por el trabajo que realizaste. El resultado renderizado es el solicitado, cumpliste con todos los puntos solicitados.</w:t>
       </w:r>
     </w:p>
     <w:p/>
@@ -816,7 +766,6 @@
           <w:rFonts w:ascii="Segoe UI Emoji" w:hAnsi="Segoe UI Emoji" w:cs="Segoe UI Emoji"/>
         </w:rPr>
       </w:pPr>
-      <w:proofErr w:type="gramStart"/>
       <w:r>
         <w:rPr>
           <w:rFonts w:ascii="Segoe UI Emoji" w:hAnsi="Segoe UI Emoji" w:cs="Segoe UI Emoji"/>
@@ -824,11 +773,7 @@
         <w:t>🎉</w:t>
       </w:r>
       <w:r>
-        <w:t>¡</w:t>
-      </w:r>
-      <w:proofErr w:type="gramEnd"/>
-      <w:r>
-        <w:t xml:space="preserve">Felicitaciones por la entrega del Desafío 02! </w:t>
+        <w:t xml:space="preserve">¡Felicitaciones por la entrega del Desafío 02! </w:t>
       </w:r>
       <w:r>
         <w:rPr>
@@ -840,10 +785,7 @@
     <w:p/>
     <w:p>
       <w:r>
-        <w:t>Patricia</w:t>
-      </w:r>
-      <w:r>
-        <w:t>, quería felicitarte por el trabajo que realizaste. El resultado renderizado es el solicitado</w:t>
+        <w:t>Patricia, quería felicitarte por el trabajo que realizaste. El resultado renderizado es el solicitado</w:t>
       </w:r>
       <w:r>
         <w:t>.</w:t>
@@ -852,16 +794,7 @@
     <w:p/>
     <w:p>
       <w:r>
-        <w:t xml:space="preserve">Los archivos html están </w:t>
-      </w:r>
-      <w:r>
-        <w:t xml:space="preserve">casi </w:t>
-      </w:r>
-      <w:r>
-        <w:t>impecables, respetaste el orden de aplicación de etiquetas de encabezado, el uso de etiquetas semánticas es correcto. Implementaste correctamente imágenes</w:t>
-      </w:r>
-      <w:r>
-        <w:t xml:space="preserve"> y fondo.</w:t>
+        <w:t>Los archivos html están casi impecables, respetaste el orden de aplicación de etiquetas de encabezado, el uso de etiquetas semánticas es correcto. Implementaste correctamente imágenes y fondo.</w:t>
       </w:r>
     </w:p>
     <w:p/>
@@ -887,15 +820,7 @@
         </w:numPr>
       </w:pPr>
       <w:r>
-        <w:t xml:space="preserve">La etiqueta &lt;strong&gt; además de resaltar en negrita un texto le da un valor semántico para que le navegador lo tome en cuenta como info importante en sus búsquedas, en ese sentido es recomendable usarla con recaudo, si lo que necesitas es simplemente resaltar en negrita visualmente </w:t>
-      </w:r>
-      <w:proofErr w:type="gramStart"/>
-      <w:r>
-        <w:t>podes</w:t>
-      </w:r>
-      <w:proofErr w:type="gramEnd"/>
-      <w:r>
-        <w:t xml:space="preserve"> usar la etiqueta &lt;b&gt;.</w:t>
+        <w:t>La etiqueta &lt;strong&gt; además de resaltar en negrita un texto le da un valor semántico para que le navegador lo tome en cuenta como info importante en sus búsquedas, en ese sentido es recomendable usarla con recaudo, si lo que necesitas es simplemente resaltar en negrita visualmente podes usar la etiqueta &lt;b&gt;.</w:t>
       </w:r>
     </w:p>
     <w:p>
@@ -988,15 +913,7 @@
     <w:p>
       <w:r>
         <w:tab/>
-        <w:t xml:space="preserve">Luego la usas de esta </w:t>
-      </w:r>
-      <w:proofErr w:type="gramStart"/>
-      <w:r>
-        <w:t>manera</w:t>
-      </w:r>
-      <w:proofErr w:type="gramEnd"/>
-      <w:r>
-        <w:t xml:space="preserve"> por ejemplo:</w:t>
+        <w:t>Luego la usas de esta manera por ejemplo:</w:t>
       </w:r>
     </w:p>
     <w:p/>
@@ -1009,8 +926,6 @@
       </w:r>
       <w:r>
         <w:tab/>
-      </w:r>
-      <w:r>
         <w:t>header h1 {</w:t>
       </w:r>
     </w:p>
@@ -1029,8 +944,6 @@
       </w:r>
       <w:r>
         <w:tab/>
-      </w:r>
-      <w:r>
         <w:t>color: #114260;</w:t>
       </w:r>
     </w:p>
@@ -1054,12 +967,7 @@
       </w:r>
       <w:r>
         <w:tab/>
-      </w:r>
-      <w:r>
-        <w:t xml:space="preserve"> font-family: "Moogalator"</w:t>
-      </w:r>
-      <w:r>
-        <w:t>;</w:t>
+        <w:t xml:space="preserve"> font-family: "Moogalator";</w:t>
       </w:r>
     </w:p>
     <w:p>
@@ -1089,10 +997,7 @@
     <w:p/>
     <w:p>
       <w:r>
-        <w:t xml:space="preserve">Muy buen </w:t>
-      </w:r>
-      <w:r>
-        <w:t>trabajo ¡</w:t>
+        <w:t>Muy buen trabajo ¡</w:t>
       </w:r>
     </w:p>
     <w:p/>
@@ -1156,7 +1061,6 @@
           <w:rFonts w:ascii="Segoe UI Emoji" w:hAnsi="Segoe UI Emoji" w:cs="Segoe UI Emoji"/>
         </w:rPr>
       </w:pPr>
-      <w:proofErr w:type="gramStart"/>
       <w:r>
         <w:rPr>
           <w:rFonts w:ascii="Segoe UI Emoji" w:hAnsi="Segoe UI Emoji" w:cs="Segoe UI Emoji"/>
@@ -1164,11 +1068,7 @@
         <w:t>🎉</w:t>
       </w:r>
       <w:r>
-        <w:t>¡</w:t>
-      </w:r>
-      <w:proofErr w:type="gramEnd"/>
-      <w:r>
-        <w:t xml:space="preserve">Felicitaciones por la entrega del Desafío 01! </w:t>
+        <w:t xml:space="preserve">¡Felicitaciones por la entrega del Desafío 02! </w:t>
       </w:r>
       <w:r>
         <w:rPr>
@@ -1180,28 +1080,63 @@
     <w:p/>
     <w:p>
       <w:r>
-        <w:t>Primeramente, quería felicitarte por el trabajo que realizaste. El resultado renderizado es el solicitado.</w:t>
-      </w:r>
-    </w:p>
-    <w:p/>
-    <w:p>
-      <w:r>
-        <w:t>El manejo de enlaces para la navegación impecable. Destaco que cambiaste el lenguaje del documento en la etiqueta html con el atributo Lang=”es” lo cual mejora accesibilidad de tu página. Correcto el manejo de etiquetas de texto.</w:t>
-      </w:r>
-    </w:p>
-    <w:p/>
-    <w:p>
-      <w:r>
-        <w:t xml:space="preserve">Genial que hayas utilizado etiquetas semánticas como main, header, section, article y footer estas ayudan a que estructuremos nuestra información de una manera que el navegador la entienda mejor. </w:t>
-      </w:r>
-    </w:p>
-    <w:p/>
-    <w:p/>
-    <w:p>
-      <w:r>
-        <w:t>Observaciones a tu trabajo son:</w:t>
-      </w:r>
-    </w:p>
+        <w:t>Julio</w:t>
+      </w:r>
+      <w:r>
+        <w:t>, quería felicitarte por el trabajo que realizaste. El resultado renderizado es el solicitado</w:t>
+      </w:r>
+      <w:r>
+        <w:t>.</w:t>
+      </w:r>
+    </w:p>
+    <w:p/>
+    <w:p>
+      <w:r>
+        <w:t>R</w:t>
+      </w:r>
+      <w:r>
+        <w:t>espetaste el orden de aplicación de etiquetas de encabezado, el uso de etiquetas semánticas es correcto. Implementaste correctamente imágenes y fuentes externas.</w:t>
+      </w:r>
+    </w:p>
+    <w:p/>
+    <w:p>
+      <w:r>
+        <w:t>Genial que hayas utilizado etiquetas semánticas como main, header, section, article y footer estas ayudan a que estructuremos nuestra información de una manera que el navegador la entienda mejor.</w:t>
+      </w:r>
+    </w:p>
+    <w:p/>
+    <w:p>
+      <w:r>
+        <w:t xml:space="preserve"> El html esta ok pero falto el folder de assets con imágenes y fonts.</w:t>
+      </w:r>
+    </w:p>
+    <w:p/>
+    <w:p>
+      <w:r>
+        <w:t xml:space="preserve">El manejo de enlaces para la navegación es correcto. Bien creada y vinculada la hoja de estilos externa. </w:t>
+      </w:r>
+    </w:p>
+    <w:p/>
+    <w:p/>
+    <w:p>
+      <w:r>
+        <w:t>Observaciones:</w:t>
+      </w:r>
+    </w:p>
+    <w:p/>
+    <w:p>
+      <w:pPr>
+        <w:pStyle w:val="Prrafodelista"/>
+        <w:numPr>
+          <w:ilvl w:val="0"/>
+          <w:numId w:val="2"/>
+        </w:numPr>
+      </w:pPr>
+      <w:r>
+        <w:t>La etiqueta &lt;strong&gt; además de resaltar en negrita un texto le da un valor semántico para que le navegador lo tome en cuenta como info importante en sus búsquedas, en ese sentido es recomendable usarla con recaudo, si lo que necesitas es simplemente resaltar en negrita visualmente podes usar la etiqueta &lt;b&gt;.</w:t>
+      </w:r>
+    </w:p>
+    <w:p/>
     <w:p/>
     <w:p>
       <w:pPr>
@@ -1212,7 +1147,109 @@
         </w:numPr>
       </w:pPr>
       <w:r>
-        <w:t>En el documento de experiencia.html te quedo el body adentro de la etiqueta head este último solo provee información general acerca del documento y el contenido del body es lo que se ve en el navegador.</w:t>
+        <w:t>La fuente externa moogalator para que te quede bien instalada la tenes que poner al principio de todo de esta forma:</w:t>
+      </w:r>
+    </w:p>
+    <w:p/>
+    <w:p>
+      <w:pPr>
+        <w:ind w:left="2124"/>
+      </w:pPr>
+      <w:r>
+        <w:t>@font-face {</w:t>
+      </w:r>
+    </w:p>
+    <w:p>
+      <w:pPr>
+        <w:ind w:left="2124"/>
+      </w:pPr>
+      <w:r>
+        <w:t xml:space="preserve">    font-family: "Moogalator";</w:t>
+      </w:r>
+    </w:p>
+    <w:p>
+      <w:pPr>
+        <w:ind w:left="2124"/>
+      </w:pPr>
+      <w:r>
+        <w:t xml:space="preserve">    src: url(../assets/fonts/moogalator.ttf);</w:t>
+      </w:r>
+    </w:p>
+    <w:p>
+      <w:pPr>
+        <w:ind w:left="2124"/>
+      </w:pPr>
+      <w:r>
+        <w:t>}</w:t>
+      </w:r>
+    </w:p>
+    <w:p>
+      <w:r>
+        <w:lastRenderedPageBreak/>
+        <w:tab/>
+        <w:t>Luego la usas de esta manera por ejemplo:</w:t>
+      </w:r>
+    </w:p>
+    <w:p/>
+    <w:p>
+      <w:r>
+        <w:tab/>
+      </w:r>
+      <w:r>
+        <w:tab/>
+      </w:r>
+      <w:r>
+        <w:tab/>
+        <w:t>header h1 {</w:t>
+      </w:r>
+    </w:p>
+    <w:p>
+      <w:r>
+        <w:t xml:space="preserve">    </w:t>
+      </w:r>
+      <w:r>
+        <w:tab/>
+      </w:r>
+      <w:r>
+        <w:tab/>
+      </w:r>
+      <w:r>
+        <w:tab/>
+      </w:r>
+      <w:r>
+        <w:tab/>
+        <w:t>color: #114260;</w:t>
+      </w:r>
+    </w:p>
+    <w:p>
+      <w:pPr>
+        <w:rPr>
+          <w:u w:val="single"/>
+        </w:rPr>
+      </w:pPr>
+      <w:r>
+        <w:t xml:space="preserve">   </w:t>
+      </w:r>
+      <w:r>
+        <w:tab/>
+      </w:r>
+      <w:r>
+        <w:tab/>
+      </w:r>
+      <w:r>
+        <w:tab/>
+      </w:r>
+      <w:r>
+        <w:tab/>
+        <w:t xml:space="preserve"> font-family: "Moogalator";</w:t>
+      </w:r>
+    </w:p>
+    <w:p>
+      <w:pPr>
+        <w:ind w:left="1416" w:firstLine="708"/>
+      </w:pPr>
+      <w:r>
+        <w:t>}</w:t>
       </w:r>
     </w:p>
     <w:p/>
@@ -1226,14 +1263,14 @@
     <w:p/>
     <w:p>
       <w:r>
-        <w:t xml:space="preserve">Tu nota en el Desafío 01 es: </w:t>
-      </w:r>
-      <w:r>
-        <w:rPr>
-          <w:b/>
-          <w:bCs/>
-        </w:rPr>
-        <w:t>10</w:t>
+        <w:t xml:space="preserve">Tu nota en el Desafío 02 es: </w:t>
+      </w:r>
+      <w:r>
+        <w:rPr>
+          <w:b/>
+          <w:bCs/>
+        </w:rPr>
+        <w:t>9</w:t>
       </w:r>
     </w:p>
     <w:p>
@@ -1299,7 +1336,6 @@
           <w:rFonts w:ascii="Segoe UI Emoji" w:hAnsi="Segoe UI Emoji" w:cs="Segoe UI Emoji"/>
         </w:rPr>
       </w:pPr>
-      <w:proofErr w:type="gramStart"/>
       <w:r>
         <w:rPr>
           <w:rFonts w:ascii="Segoe UI Emoji" w:hAnsi="Segoe UI Emoji" w:cs="Segoe UI Emoji"/>
@@ -1307,11 +1343,7 @@
         <w:t>🎉</w:t>
       </w:r>
       <w:r>
-        <w:t>¡</w:t>
-      </w:r>
-      <w:proofErr w:type="gramEnd"/>
-      <w:r>
-        <w:t xml:space="preserve">Felicitaciones por la entrega del Desafío 01! </w:t>
+        <w:t xml:space="preserve">¡Felicitaciones por la entrega del Desafío 01! </w:t>
       </w:r>
       <w:r>
         <w:rPr>
@@ -1452,7 +1484,6 @@
           <w:rFonts w:ascii="Segoe UI Emoji" w:hAnsi="Segoe UI Emoji" w:cs="Segoe UI Emoji"/>
         </w:rPr>
       </w:pPr>
-      <w:proofErr w:type="gramStart"/>
       <w:r>
         <w:rPr>
           <w:rFonts w:ascii="Segoe UI Emoji" w:hAnsi="Segoe UI Emoji" w:cs="Segoe UI Emoji"/>
@@ -1460,11 +1491,7 @@
         <w:t>🎉</w:t>
       </w:r>
       <w:r>
-        <w:t>¡</w:t>
-      </w:r>
-      <w:proofErr w:type="gramEnd"/>
-      <w:r>
-        <w:t xml:space="preserve">Felicitaciones por la entrega del Desafío 01! </w:t>
+        <w:t xml:space="preserve">¡Felicitaciones por la entrega del Desafío 01! </w:t>
       </w:r>
       <w:r>
         <w:rPr>
@@ -1476,7 +1503,6 @@
     <w:p/>
     <w:p>
       <w:r>
-        <w:lastRenderedPageBreak/>
         <w:t>Primeramente, quería felicitarte por el trabajo que realizaste. El resultado renderizado es el solicitado.</w:t>
       </w:r>
     </w:p>
@@ -1621,7 +1647,6 @@
           <w:rFonts w:ascii="Segoe UI Emoji" w:hAnsi="Segoe UI Emoji" w:cs="Segoe UI Emoji"/>
         </w:rPr>
       </w:pPr>
-      <w:proofErr w:type="gramStart"/>
       <w:r>
         <w:rPr>
           <w:rFonts w:ascii="Segoe UI Emoji" w:hAnsi="Segoe UI Emoji" w:cs="Segoe UI Emoji"/>
@@ -1629,11 +1654,7 @@
         <w:t>🎉</w:t>
       </w:r>
       <w:r>
-        <w:t>¡</w:t>
-      </w:r>
-      <w:proofErr w:type="gramEnd"/>
-      <w:r>
-        <w:t xml:space="preserve">Felicitaciones por la entrega del Desafío 01! </w:t>
+        <w:t xml:space="preserve">¡Felicitaciones por la entrega del Desafío 01! </w:t>
       </w:r>
       <w:r>
         <w:rPr>
@@ -1651,7 +1672,6 @@
     <w:p/>
     <w:p>
       <w:r>
-        <w:lastRenderedPageBreak/>
         <w:t xml:space="preserve">Los archivos html están </w:t>
       </w:r>
       <w:r>
@@ -1713,6 +1733,7 @@
         </w:numPr>
       </w:pPr>
       <w:r>
+        <w:lastRenderedPageBreak/>
         <w:t>Falto cerrar la etiqueta head</w:t>
       </w:r>
     </w:p>
@@ -1792,7 +1813,6 @@
           <w:rFonts w:ascii="Segoe UI Emoji" w:hAnsi="Segoe UI Emoji" w:cs="Segoe UI Emoji"/>
         </w:rPr>
       </w:pPr>
-      <w:proofErr w:type="gramStart"/>
       <w:r>
         <w:rPr>
           <w:rFonts w:ascii="Segoe UI Emoji" w:hAnsi="Segoe UI Emoji" w:cs="Segoe UI Emoji"/>
@@ -1800,11 +1820,7 @@
         <w:t>🎉</w:t>
       </w:r>
       <w:r>
-        <w:t>¡</w:t>
-      </w:r>
-      <w:proofErr w:type="gramEnd"/>
-      <w:r>
-        <w:t xml:space="preserve">Felicitaciones por la entrega del Desafío 01! </w:t>
+        <w:t xml:space="preserve">¡Felicitaciones por la entrega del Desafío 01! </w:t>
       </w:r>
       <w:r>
         <w:rPr>
@@ -1822,7 +1838,6 @@
     <w:p/>
     <w:p>
       <w:r>
-        <w:lastRenderedPageBreak/>
         <w:t xml:space="preserve">Los archivos html están impecables, respetaste el orden de aplicación de etiquetas de encabezado y el manejo de etiquetas para textos es correcto. </w:t>
       </w:r>
     </w:p>
@@ -1841,15 +1856,7 @@
     <w:p/>
     <w:p>
       <w:r>
-        <w:t xml:space="preserve">Los estilos aplicados quedaron </w:t>
-      </w:r>
-      <w:proofErr w:type="gramStart"/>
-      <w:r>
-        <w:t>genial</w:t>
-      </w:r>
-      <w:proofErr w:type="gramEnd"/>
-      <w:r>
-        <w:t>, muy buen trabajo.</w:t>
+        <w:t>Los estilos aplicados quedaron genial, muy buen trabajo.</w:t>
       </w:r>
     </w:p>
     <w:p/>
@@ -1869,6 +1876,7 @@
         </w:numPr>
       </w:pPr>
       <w:r>
+        <w:lastRenderedPageBreak/>
         <w:t>Recordá cambiar el lenguaje a español &lt;html lang="es"&gt; porque esto les dice a los motores de búsqueda en que idioma esta tu sitio web.</w:t>
       </w:r>
     </w:p>
@@ -2032,8 +2040,124 @@
       </w:rPr>
     </w:lvl>
   </w:abstractNum>
+  <w:abstractNum w:abstractNumId="1" w15:restartNumberingAfterBreak="0">
+    <w:nsid w:val="39C5091B"/>
+    <w:multiLevelType w:val="hybridMultilevel"/>
+    <w:tmpl w:val="135E83EE"/>
+    <w:lvl w:ilvl="0" w:tplc="2C0A0001">
+      <w:start w:val="1"/>
+      <w:numFmt w:val="bullet"/>
+      <w:lvlText w:val=""/>
+      <w:lvlJc w:val="left"/>
+      <w:pPr>
+        <w:ind w:left="720" w:hanging="360"/>
+      </w:pPr>
+      <w:rPr>
+        <w:rFonts w:ascii="Symbol" w:hAnsi="Symbol" w:hint="default"/>
+      </w:rPr>
+    </w:lvl>
+    <w:lvl w:ilvl="1" w:tplc="2C0A0003" w:tentative="1">
+      <w:start w:val="1"/>
+      <w:numFmt w:val="bullet"/>
+      <w:lvlText w:val="o"/>
+      <w:lvlJc w:val="left"/>
+      <w:pPr>
+        <w:ind w:left="1440" w:hanging="360"/>
+      </w:pPr>
+      <w:rPr>
+        <w:rFonts w:ascii="Courier New" w:hAnsi="Courier New" w:cs="Courier New" w:hint="default"/>
+      </w:rPr>
+    </w:lvl>
+    <w:lvl w:ilvl="2" w:tplc="2C0A0005" w:tentative="1">
+      <w:start w:val="1"/>
+      <w:numFmt w:val="bullet"/>
+      <w:lvlText w:val=""/>
+      <w:lvlJc w:val="left"/>
+      <w:pPr>
+        <w:ind w:left="2160" w:hanging="360"/>
+      </w:pPr>
+      <w:rPr>
+        <w:rFonts w:ascii="Wingdings" w:hAnsi="Wingdings" w:hint="default"/>
+      </w:rPr>
+    </w:lvl>
+    <w:lvl w:ilvl="3" w:tplc="2C0A0001" w:tentative="1">
+      <w:start w:val="1"/>
+      <w:numFmt w:val="bullet"/>
+      <w:lvlText w:val=""/>
+      <w:lvlJc w:val="left"/>
+      <w:pPr>
+        <w:ind w:left="2880" w:hanging="360"/>
+      </w:pPr>
+      <w:rPr>
+        <w:rFonts w:ascii="Symbol" w:hAnsi="Symbol" w:hint="default"/>
+      </w:rPr>
+    </w:lvl>
+    <w:lvl w:ilvl="4" w:tplc="2C0A0003" w:tentative="1">
+      <w:start w:val="1"/>
+      <w:numFmt w:val="bullet"/>
+      <w:lvlText w:val="o"/>
+      <w:lvlJc w:val="left"/>
+      <w:pPr>
+        <w:ind w:left="3600" w:hanging="360"/>
+      </w:pPr>
+      <w:rPr>
+        <w:rFonts w:ascii="Courier New" w:hAnsi="Courier New" w:cs="Courier New" w:hint="default"/>
+      </w:rPr>
+    </w:lvl>
+    <w:lvl w:ilvl="5" w:tplc="2C0A0005" w:tentative="1">
+      <w:start w:val="1"/>
+      <w:numFmt w:val="bullet"/>
+      <w:lvlText w:val=""/>
+      <w:lvlJc w:val="left"/>
+      <w:pPr>
+        <w:ind w:left="4320" w:hanging="360"/>
+      </w:pPr>
+      <w:rPr>
+        <w:rFonts w:ascii="Wingdings" w:hAnsi="Wingdings" w:hint="default"/>
+      </w:rPr>
+    </w:lvl>
+    <w:lvl w:ilvl="6" w:tplc="2C0A0001" w:tentative="1">
+      <w:start w:val="1"/>
+      <w:numFmt w:val="bullet"/>
+      <w:lvlText w:val=""/>
+      <w:lvlJc w:val="left"/>
+      <w:pPr>
+        <w:ind w:left="5040" w:hanging="360"/>
+      </w:pPr>
+      <w:rPr>
+        <w:rFonts w:ascii="Symbol" w:hAnsi="Symbol" w:hint="default"/>
+      </w:rPr>
+    </w:lvl>
+    <w:lvl w:ilvl="7" w:tplc="2C0A0003" w:tentative="1">
+      <w:start w:val="1"/>
+      <w:numFmt w:val="bullet"/>
+      <w:lvlText w:val="o"/>
+      <w:lvlJc w:val="left"/>
+      <w:pPr>
+        <w:ind w:left="5760" w:hanging="360"/>
+      </w:pPr>
+      <w:rPr>
+        <w:rFonts w:ascii="Courier New" w:hAnsi="Courier New" w:cs="Courier New" w:hint="default"/>
+      </w:rPr>
+    </w:lvl>
+    <w:lvl w:ilvl="8" w:tplc="2C0A0005" w:tentative="1">
+      <w:start w:val="1"/>
+      <w:numFmt w:val="bullet"/>
+      <w:lvlText w:val=""/>
+      <w:lvlJc w:val="left"/>
+      <w:pPr>
+        <w:ind w:left="6480" w:hanging="360"/>
+      </w:pPr>
+      <w:rPr>
+        <w:rFonts w:ascii="Wingdings" w:hAnsi="Wingdings" w:hint="default"/>
+      </w:rPr>
+    </w:lvl>
+  </w:abstractNum>
   <w:num w:numId="1">
     <w:abstractNumId w:val="0"/>
+  </w:num>
+  <w:num w:numId="2">
+    <w:abstractNumId w:val="1"/>
   </w:num>
 </w:numbering>
 </file>

</xml_diff>